<commit_message>
Zwischencommit Handbucheintrag Aspekt „Adapters / Dependency Injection“
</commit_message>
<xml_diff>
--- a/Deliverables/Quellenverzeichnis.docx
+++ b/Deliverables/Quellenverzeichnis.docx
@@ -401,7 +401,19 @@
         <w:rPr>
           <w:lang w:val="it-CH"/>
         </w:rPr>
-        <w:t xml:space="preserve"> E4)</w:t>
+        <w:t xml:space="preserve"> E</w:t>
+      </w:r>
+      <w:r>
+        <w:rPr>
+          <w:lang w:val="it-CH"/>
+        </w:rPr>
+        <w:t>3</w:t>
+      </w:r>
+      <w:r>
+        <w:rPr>
+          <w:lang w:val="it-CH"/>
+        </w:rPr>
+        <w:t>)</w:t>
       </w:r>
     </w:p>
     <w:p>
@@ -447,6 +459,11 @@
       </w:hyperlink>
     </w:p>
     <w:p>
+      <w:pPr>
+        <w:rPr>
+          <w:rStyle w:val="Hyperlink"/>
+        </w:rPr>
+      </w:pPr>
       <w:hyperlink r:id="rId18" w:history="1">
         <w:r>
           <w:rPr>
@@ -457,8 +474,20 @@
       </w:hyperlink>
     </w:p>
     <w:p>
+      <w:hyperlink r:id="rId19" w:anchor="v=onepage&amp;q=Adapter%20Eclipse&amp;f=false" w:history="1">
+        <w:r>
+          <w:rPr>
+            <w:rStyle w:val="Hyperlink"/>
+          </w:rPr>
+          <w:t>http://books.google.ch/books?id=ZAWxJ9dfoE8C&amp;pg=PA295&amp;lpg=PA295&amp;dq=Adapter+Eclipse&amp;source=bl&amp;ots=3A-O-BQnKf&amp;sig=CcBQ5vQ5aBvNYnwFC8xfwY7XUyk&amp;hl=de&amp;sa=X&amp;ei=0-PJUezZPMO7PbiagOgH&amp;ved=0CFAQ6AEwBA#v=onepage&amp;q=Adapter%20Eclipse&amp;f=false</w:t>
+        </w:r>
+      </w:hyperlink>
+    </w:p>
+    <w:p>
       <w:bookmarkStart w:id="0" w:name="_GoBack"/>
       <w:bookmarkEnd w:id="0"/>
+    </w:p>
+    <w:p>
       <w:r>
         <w:t>DI</w:t>
       </w:r>
@@ -471,7 +500,7 @@
           <w:u w:val="none"/>
         </w:rPr>
       </w:pPr>
-      <w:hyperlink r:id="rId19" w:history="1">
+      <w:hyperlink r:id="rId20" w:history="1">
         <w:r>
           <w:rPr>
             <w:rStyle w:val="Hyperlink"/>
@@ -499,7 +528,7 @@
       </w:r>
     </w:p>
     <w:p>
-      <w:hyperlink r:id="rId20" w:history="1">
+      <w:hyperlink r:id="rId21" w:history="1">
         <w:r>
           <w:rPr>
             <w:rStyle w:val="Hyperlink"/>
@@ -1270,6 +1299,18 @@
     <w:basedOn w:val="Absatz-Standardschriftart"/>
     <w:rsid w:val="00EB7684"/>
   </w:style>
+  <w:style w:type="character" w:styleId="BesuchterHyperlink">
+    <w:name w:val="FollowedHyperlink"/>
+    <w:basedOn w:val="Absatz-Standardschriftart"/>
+    <w:uiPriority w:val="99"/>
+    <w:semiHidden/>
+    <w:unhideWhenUsed/>
+    <w:rsid w:val="007379AE"/>
+    <w:rPr>
+      <w:color w:val="800080" w:themeColor="followedHyperlink"/>
+      <w:u w:val="single"/>
+    </w:rPr>
+  </w:style>
 </w:styles>
 </file>
 
@@ -1493,6 +1534,18 @@
     <w:name w:val="headertitle"/>
     <w:basedOn w:val="Absatz-Standardschriftart"/>
     <w:rsid w:val="00EB7684"/>
+  </w:style>
+  <w:style w:type="character" w:styleId="BesuchterHyperlink">
+    <w:name w:val="FollowedHyperlink"/>
+    <w:basedOn w:val="Absatz-Standardschriftart"/>
+    <w:uiPriority w:val="99"/>
+    <w:semiHidden/>
+    <w:unhideWhenUsed/>
+    <w:rsid w:val="007379AE"/>
+    <w:rPr>
+      <w:color w:val="800080" w:themeColor="followedHyperlink"/>
+      <w:u w:val="single"/>
+    </w:rPr>
   </w:style>
 </w:styles>
 </file>

</xml_diff>